<commit_message>
Corrected Open Purchase Order image and delivery date
</commit_message>
<xml_diff>
--- a/Docs/Prometic Report List.docx
+++ b/Docs/Prometic Report List.docx
@@ -392,8 +392,6 @@
               </w:rPr>
               <w:t>Added reports</w:t>
             </w:r>
-            <w:bookmarkStart w:id="0" w:name="_GoBack"/>
-            <w:bookmarkEnd w:id="0"/>
           </w:p>
           <w:p>
             <w:pPr>
@@ -5305,22 +5303,22 @@
       <w:pPr>
         <w:pStyle w:val="Heading1"/>
       </w:pPr>
-      <w:bookmarkStart w:id="1" w:name="_Toc448826853"/>
+      <w:bookmarkStart w:id="0" w:name="_Toc448826853"/>
       <w:r>
         <w:lastRenderedPageBreak/>
         <w:t>Folder – System Reports</w:t>
       </w:r>
+      <w:bookmarkEnd w:id="0"/>
+    </w:p>
+    <w:p>
+      <w:pPr>
+        <w:pStyle w:val="Heading2"/>
+      </w:pPr>
+      <w:bookmarkStart w:id="1" w:name="_Toc448826854"/>
+      <w:r>
+        <w:t>Batch Profitability</w:t>
+      </w:r>
       <w:bookmarkEnd w:id="1"/>
-    </w:p>
-    <w:p>
-      <w:pPr>
-        <w:pStyle w:val="Heading2"/>
-      </w:pPr>
-      <w:bookmarkStart w:id="2" w:name="_Toc448826854"/>
-      <w:r>
-        <w:t>Batch Profitability</w:t>
-      </w:r>
-      <w:bookmarkEnd w:id="2"/>
     </w:p>
     <w:tbl>
       <w:tblPr>
@@ -5331,7 +5329,7 @@
       </w:tblPr>
       <w:tblGrid>
         <w:gridCol w:w="1555"/>
-        <w:gridCol w:w="8901"/>
+        <w:gridCol w:w="8896"/>
       </w:tblGrid>
       <w:tr>
         <w:trPr>
@@ -5756,12 +5754,12 @@
       <w:pPr>
         <w:pStyle w:val="Heading2"/>
       </w:pPr>
-      <w:bookmarkStart w:id="3" w:name="_Toc448826855"/>
+      <w:bookmarkStart w:id="2" w:name="_Toc448826855"/>
       <w:r>
         <w:lastRenderedPageBreak/>
         <w:t>Currency Rates</w:t>
       </w:r>
-      <w:bookmarkEnd w:id="3"/>
+      <w:bookmarkEnd w:id="2"/>
     </w:p>
     <w:tbl>
       <w:tblPr>
@@ -5772,7 +5770,7 @@
       </w:tblPr>
       <w:tblGrid>
         <w:gridCol w:w="1555"/>
-        <w:gridCol w:w="8901"/>
+        <w:gridCol w:w="8896"/>
       </w:tblGrid>
       <w:tr>
         <w:trPr>
@@ -6135,12 +6133,12 @@
       <w:pPr>
         <w:pStyle w:val="Heading2"/>
       </w:pPr>
-      <w:bookmarkStart w:id="4" w:name="_Toc448826856"/>
+      <w:bookmarkStart w:id="3" w:name="_Toc448826856"/>
       <w:r>
         <w:lastRenderedPageBreak/>
         <w:t>Job Lot Breakdown</w:t>
       </w:r>
-      <w:bookmarkEnd w:id="4"/>
+      <w:bookmarkEnd w:id="3"/>
     </w:p>
     <w:tbl>
       <w:tblPr>
@@ -6151,7 +6149,7 @@
       </w:tblPr>
       <w:tblGrid>
         <w:gridCol w:w="1555"/>
-        <w:gridCol w:w="8901"/>
+        <w:gridCol w:w="8896"/>
       </w:tblGrid>
       <w:tr>
         <w:trPr>
@@ -6535,22 +6533,22 @@
       <w:pPr>
         <w:pStyle w:val="Heading1"/>
       </w:pPr>
-      <w:bookmarkStart w:id="5" w:name="_Toc448826857"/>
+      <w:bookmarkStart w:id="4" w:name="_Toc448826857"/>
       <w:r>
         <w:lastRenderedPageBreak/>
         <w:t>Folder – System Accounts Payable</w:t>
       </w:r>
+      <w:bookmarkEnd w:id="4"/>
+    </w:p>
+    <w:p>
+      <w:pPr>
+        <w:pStyle w:val="Heading2"/>
+      </w:pPr>
+      <w:bookmarkStart w:id="5" w:name="_Toc448826858"/>
+      <w:r>
+        <w:t>AP Aged Analysis Alt</w:t>
+      </w:r>
       <w:bookmarkEnd w:id="5"/>
-    </w:p>
-    <w:p>
-      <w:pPr>
-        <w:pStyle w:val="Heading2"/>
-      </w:pPr>
-      <w:bookmarkStart w:id="6" w:name="_Toc448826858"/>
-      <w:r>
-        <w:t>AP Aged Analysis Alt</w:t>
-      </w:r>
-      <w:bookmarkEnd w:id="6"/>
     </w:p>
     <w:tbl>
       <w:tblPr>
@@ -6561,7 +6559,7 @@
       </w:tblPr>
       <w:tblGrid>
         <w:gridCol w:w="1555"/>
-        <w:gridCol w:w="8901"/>
+        <w:gridCol w:w="8896"/>
       </w:tblGrid>
       <w:tr>
         <w:trPr>
@@ -6905,12 +6903,12 @@
       <w:pPr>
         <w:pStyle w:val="Heading2"/>
       </w:pPr>
-      <w:bookmarkStart w:id="7" w:name="_Toc448826859"/>
+      <w:bookmarkStart w:id="6" w:name="_Toc448826859"/>
       <w:r>
         <w:lastRenderedPageBreak/>
         <w:t>AP Unpaid Assets</w:t>
       </w:r>
-      <w:bookmarkEnd w:id="7"/>
+      <w:bookmarkEnd w:id="6"/>
     </w:p>
     <w:tbl>
       <w:tblPr>
@@ -6921,7 +6919,7 @@
       </w:tblPr>
       <w:tblGrid>
         <w:gridCol w:w="1555"/>
-        <w:gridCol w:w="8901"/>
+        <w:gridCol w:w="8896"/>
       </w:tblGrid>
       <w:tr>
         <w:trPr>
@@ -7285,12 +7283,12 @@
       <w:pPr>
         <w:pStyle w:val="Heading2"/>
       </w:pPr>
-      <w:bookmarkStart w:id="8" w:name="_Toc448826860"/>
+      <w:bookmarkStart w:id="7" w:name="_Toc448826860"/>
       <w:r>
         <w:lastRenderedPageBreak/>
         <w:t>Payment Run</w:t>
       </w:r>
-      <w:bookmarkEnd w:id="8"/>
+      <w:bookmarkEnd w:id="7"/>
     </w:p>
     <w:tbl>
       <w:tblPr>
@@ -7301,7 +7299,7 @@
       </w:tblPr>
       <w:tblGrid>
         <w:gridCol w:w="1555"/>
-        <w:gridCol w:w="8901"/>
+        <w:gridCol w:w="8896"/>
       </w:tblGrid>
       <w:tr>
         <w:trPr>
@@ -7638,22 +7636,22 @@
       <w:pPr>
         <w:pStyle w:val="Heading1"/>
       </w:pPr>
-      <w:bookmarkStart w:id="9" w:name="_Toc448826861"/>
+      <w:bookmarkStart w:id="8" w:name="_Toc448826861"/>
       <w:r>
         <w:lastRenderedPageBreak/>
         <w:t>Folder – System Assets</w:t>
       </w:r>
+      <w:bookmarkEnd w:id="8"/>
+    </w:p>
+    <w:p>
+      <w:pPr>
+        <w:pStyle w:val="Heading2"/>
+      </w:pPr>
+      <w:bookmarkStart w:id="9" w:name="_Toc448826862"/>
+      <w:r>
+        <w:t>Fixed Asset List Live</w:t>
+      </w:r>
       <w:bookmarkEnd w:id="9"/>
-    </w:p>
-    <w:p>
-      <w:pPr>
-        <w:pStyle w:val="Heading2"/>
-      </w:pPr>
-      <w:bookmarkStart w:id="10" w:name="_Toc448826862"/>
-      <w:r>
-        <w:t>Fixed Asset List Live</w:t>
-      </w:r>
-      <w:bookmarkEnd w:id="10"/>
     </w:p>
     <w:tbl>
       <w:tblPr>
@@ -7664,7 +7662,7 @@
       </w:tblPr>
       <w:tblGrid>
         <w:gridCol w:w="1555"/>
-        <w:gridCol w:w="8901"/>
+        <w:gridCol w:w="8896"/>
       </w:tblGrid>
       <w:tr>
         <w:trPr>
@@ -8001,22 +7999,22 @@
       <w:pPr>
         <w:pStyle w:val="Heading1"/>
       </w:pPr>
-      <w:bookmarkStart w:id="11" w:name="_Toc448826863"/>
+      <w:bookmarkStart w:id="10" w:name="_Toc448826863"/>
       <w:r>
         <w:lastRenderedPageBreak/>
         <w:t>Folder – System General Ledger</w:t>
       </w:r>
+      <w:bookmarkEnd w:id="10"/>
+    </w:p>
+    <w:p>
+      <w:pPr>
+        <w:pStyle w:val="Heading2"/>
+      </w:pPr>
+      <w:bookmarkStart w:id="11" w:name="_Toc448826864"/>
+      <w:r>
+        <w:t>Closing Interco Balances</w:t>
+      </w:r>
       <w:bookmarkEnd w:id="11"/>
-    </w:p>
-    <w:p>
-      <w:pPr>
-        <w:pStyle w:val="Heading2"/>
-      </w:pPr>
-      <w:bookmarkStart w:id="12" w:name="_Toc448826864"/>
-      <w:r>
-        <w:t>Closing Interco Balances</w:t>
-      </w:r>
-      <w:bookmarkEnd w:id="12"/>
     </w:p>
     <w:tbl>
       <w:tblPr>
@@ -8027,7 +8025,7 @@
       </w:tblPr>
       <w:tblGrid>
         <w:gridCol w:w="1555"/>
-        <w:gridCol w:w="8901"/>
+        <w:gridCol w:w="8896"/>
       </w:tblGrid>
       <w:tr>
         <w:trPr>
@@ -8389,12 +8387,12 @@
       <w:pPr>
         <w:pStyle w:val="Heading2"/>
       </w:pPr>
-      <w:bookmarkStart w:id="13" w:name="_Toc448826865"/>
+      <w:bookmarkStart w:id="12" w:name="_Toc448826865"/>
       <w:r>
         <w:lastRenderedPageBreak/>
         <w:t>Gen Ledger Control Panel</w:t>
       </w:r>
-      <w:bookmarkEnd w:id="13"/>
+      <w:bookmarkEnd w:id="12"/>
     </w:p>
     <w:tbl>
       <w:tblPr>
@@ -8405,7 +8403,7 @@
       </w:tblPr>
       <w:tblGrid>
         <w:gridCol w:w="1555"/>
-        <w:gridCol w:w="8901"/>
+        <w:gridCol w:w="8896"/>
       </w:tblGrid>
       <w:tr>
         <w:trPr>
@@ -8631,12 +8629,12 @@
       <w:pPr>
         <w:pStyle w:val="Heading2"/>
       </w:pPr>
-      <w:bookmarkStart w:id="14" w:name="_Toc448826866"/>
+      <w:bookmarkStart w:id="13" w:name="_Toc448826866"/>
       <w:r>
         <w:lastRenderedPageBreak/>
         <w:t>GRN Unpaid assets</w:t>
       </w:r>
-      <w:bookmarkEnd w:id="14"/>
+      <w:bookmarkEnd w:id="13"/>
     </w:p>
     <w:tbl>
       <w:tblPr>
@@ -8647,7 +8645,7 @@
       </w:tblPr>
       <w:tblGrid>
         <w:gridCol w:w="1555"/>
-        <w:gridCol w:w="8901"/>
+        <w:gridCol w:w="8896"/>
       </w:tblGrid>
       <w:tr>
         <w:trPr>
@@ -8999,22 +8997,22 @@
       <w:pPr>
         <w:pStyle w:val="Heading1"/>
       </w:pPr>
-      <w:bookmarkStart w:id="15" w:name="_Toc448826867"/>
+      <w:bookmarkStart w:id="14" w:name="_Toc448826867"/>
       <w:r>
         <w:lastRenderedPageBreak/>
         <w:t>Folder – System Inventory</w:t>
       </w:r>
+      <w:bookmarkEnd w:id="14"/>
+    </w:p>
+    <w:p>
+      <w:pPr>
+        <w:pStyle w:val="Heading2"/>
+      </w:pPr>
+      <w:bookmarkStart w:id="15" w:name="_Toc448826868"/>
+      <w:r>
+        <w:t>Lot Retesting</w:t>
+      </w:r>
       <w:bookmarkEnd w:id="15"/>
-    </w:p>
-    <w:p>
-      <w:pPr>
-        <w:pStyle w:val="Heading2"/>
-      </w:pPr>
-      <w:bookmarkStart w:id="16" w:name="_Toc448826868"/>
-      <w:r>
-        <w:t>Lot Retesting</w:t>
-      </w:r>
-      <w:bookmarkEnd w:id="16"/>
     </w:p>
     <w:tbl>
       <w:tblPr>
@@ -9025,7 +9023,7 @@
       </w:tblPr>
       <w:tblGrid>
         <w:gridCol w:w="1555"/>
-        <w:gridCol w:w="8901"/>
+        <w:gridCol w:w="8896"/>
       </w:tblGrid>
       <w:tr>
         <w:trPr>
@@ -9403,12 +9401,12 @@
       <w:pPr>
         <w:pStyle w:val="Heading2"/>
       </w:pPr>
-      <w:bookmarkStart w:id="17" w:name="_Toc448826869"/>
+      <w:bookmarkStart w:id="16" w:name="_Toc448826869"/>
       <w:r>
         <w:lastRenderedPageBreak/>
         <w:t>Stock Levels</w:t>
       </w:r>
-      <w:bookmarkEnd w:id="17"/>
+      <w:bookmarkEnd w:id="16"/>
     </w:p>
     <w:tbl>
       <w:tblPr>
@@ -9419,7 +9417,7 @@
       </w:tblPr>
       <w:tblGrid>
         <w:gridCol w:w="1555"/>
-        <w:gridCol w:w="8901"/>
+        <w:gridCol w:w="8896"/>
       </w:tblGrid>
       <w:tr>
         <w:trPr>
@@ -9767,12 +9765,12 @@
       <w:pPr>
         <w:pStyle w:val="Heading2"/>
       </w:pPr>
-      <w:bookmarkStart w:id="18" w:name="_Toc448826870"/>
+      <w:bookmarkStart w:id="17" w:name="_Toc448826870"/>
       <w:r>
         <w:lastRenderedPageBreak/>
         <w:t>Inventory Inspection Times</w:t>
       </w:r>
-      <w:bookmarkEnd w:id="18"/>
+      <w:bookmarkEnd w:id="17"/>
     </w:p>
     <w:tbl>
       <w:tblPr>
@@ -9783,7 +9781,7 @@
       </w:tblPr>
       <w:tblGrid>
         <w:gridCol w:w="1555"/>
-        <w:gridCol w:w="8901"/>
+        <w:gridCol w:w="8896"/>
       </w:tblGrid>
       <w:tr>
         <w:trPr>
@@ -10179,12 +10177,12 @@
       <w:pPr>
         <w:pStyle w:val="Heading1"/>
       </w:pPr>
-      <w:bookmarkStart w:id="19" w:name="_Toc448826871"/>
+      <w:bookmarkStart w:id="18" w:name="_Toc448826871"/>
       <w:r>
         <w:lastRenderedPageBreak/>
         <w:t>Folder – System Management Accounts</w:t>
       </w:r>
-      <w:bookmarkEnd w:id="19"/>
+      <w:bookmarkEnd w:id="18"/>
     </w:p>
     <w:p>
       <w:pPr>
@@ -10206,22 +10204,22 @@
       <w:pPr>
         <w:pStyle w:val="Heading1"/>
       </w:pPr>
-      <w:bookmarkStart w:id="20" w:name="_Toc448826872"/>
+      <w:bookmarkStart w:id="19" w:name="_Toc448826872"/>
       <w:r>
         <w:lastRenderedPageBreak/>
         <w:t>Folder – System Purchase Orders</w:t>
       </w:r>
+      <w:bookmarkEnd w:id="19"/>
+    </w:p>
+    <w:p>
+      <w:pPr>
+        <w:pStyle w:val="Heading2"/>
+      </w:pPr>
+      <w:bookmarkStart w:id="20" w:name="_Toc448826873"/>
+      <w:r>
+        <w:t>Purchase Order Changes</w:t>
+      </w:r>
       <w:bookmarkEnd w:id="20"/>
-    </w:p>
-    <w:p>
-      <w:pPr>
-        <w:pStyle w:val="Heading2"/>
-      </w:pPr>
-      <w:bookmarkStart w:id="21" w:name="_Toc448826873"/>
-      <w:r>
-        <w:t>Purchase Order Changes</w:t>
-      </w:r>
-      <w:bookmarkEnd w:id="21"/>
     </w:p>
     <w:tbl>
       <w:tblPr>
@@ -10232,7 +10230,7 @@
       </w:tblPr>
       <w:tblGrid>
         <w:gridCol w:w="1555"/>
-        <w:gridCol w:w="8901"/>
+        <w:gridCol w:w="8896"/>
       </w:tblGrid>
       <w:tr>
         <w:trPr>
@@ -10716,12 +10714,12 @@
       <w:pPr>
         <w:pStyle w:val="Heading2"/>
       </w:pPr>
-      <w:bookmarkStart w:id="22" w:name="_Toc448826874"/>
+      <w:bookmarkStart w:id="21" w:name="_Toc448826874"/>
       <w:r>
         <w:lastRenderedPageBreak/>
         <w:t>Open Purchase Orders</w:t>
       </w:r>
-      <w:bookmarkEnd w:id="22"/>
+      <w:bookmarkEnd w:id="21"/>
     </w:p>
     <w:tbl>
       <w:tblPr>
@@ -10837,7 +10835,7 @@
               <w:cnfStyle w:val="000000000000" w:firstRow="0" w:lastRow="0" w:firstColumn="0" w:lastColumn="0" w:oddVBand="0" w:evenVBand="0" w:oddHBand="0" w:evenHBand="0" w:firstRowFirstColumn="0" w:firstRowLastColumn="0" w:lastRowFirstColumn="0" w:lastRowLastColumn="0"/>
             </w:pPr>
             <w:r>
-              <w:t>Dec 2016</w:t>
+              <w:t>Dec 2015</w:t>
             </w:r>
           </w:p>
         </w:tc>
@@ -11042,10 +11040,10 @@
           <w:lang w:eastAsia="en-GB"/>
         </w:rPr>
         <w:drawing>
-          <wp:inline distT="0" distB="0" distL="0" distR="0" wp14:anchorId="394E7BFC" wp14:editId="12F7450C">
-            <wp:extent cx="6645910" cy="1673860"/>
-            <wp:effectExtent l="19050" t="19050" r="21590" b="21590"/>
-            <wp:docPr id="37" name="Picture 37"/>
+          <wp:inline distT="0" distB="0" distL="0" distR="0" wp14:anchorId="62BD1C7D" wp14:editId="2803BEB0">
+            <wp:extent cx="6645910" cy="2414905"/>
+            <wp:effectExtent l="19050" t="19050" r="21590" b="23495"/>
+            <wp:docPr id="4" name="Picture 4"/>
             <wp:cNvGraphicFramePr>
               <a:graphicFrameLocks xmlns:a="http://schemas.openxmlformats.org/drawingml/2006/main" noChangeAspect="1"/>
             </wp:cNvGraphicFramePr>
@@ -11065,7 +11063,7 @@
                   <pic:spPr>
                     <a:xfrm>
                       <a:off x="0" y="0"/>
-                      <a:ext cx="6645910" cy="1673860"/>
+                      <a:ext cx="6645910" cy="2414905"/>
                     </a:xfrm>
                     <a:prstGeom prst="rect">
                       <a:avLst/>
@@ -11087,6 +11085,8 @@
       <w:r>
         <w:br w:type="page"/>
       </w:r>
+      <w:bookmarkStart w:id="22" w:name="_GoBack"/>
+      <w:bookmarkEnd w:id="22"/>
     </w:p>
     <w:p>
       <w:pPr>
@@ -11108,7 +11108,7 @@
       </w:tblPr>
       <w:tblGrid>
         <w:gridCol w:w="1555"/>
-        <w:gridCol w:w="8901"/>
+        <w:gridCol w:w="8896"/>
       </w:tblGrid>
       <w:tr>
         <w:trPr>
@@ -11859,7 +11859,7 @@
       </w:tblPr>
       <w:tblGrid>
         <w:gridCol w:w="1555"/>
-        <w:gridCol w:w="8901"/>
+        <w:gridCol w:w="8896"/>
       </w:tblGrid>
       <w:tr>
         <w:trPr>
@@ -12197,7 +12197,7 @@
       </w:tblPr>
       <w:tblGrid>
         <w:gridCol w:w="1555"/>
-        <w:gridCol w:w="8901"/>
+        <w:gridCol w:w="8896"/>
       </w:tblGrid>
       <w:tr>
         <w:trPr>
@@ -12608,7 +12608,7 @@
       </w:tblPr>
       <w:tblGrid>
         <w:gridCol w:w="1555"/>
-        <w:gridCol w:w="8901"/>
+        <w:gridCol w:w="8896"/>
       </w:tblGrid>
       <w:tr>
         <w:trPr>
@@ -13015,7 +13015,7 @@
       </w:tblPr>
       <w:tblGrid>
         <w:gridCol w:w="1555"/>
-        <w:gridCol w:w="8901"/>
+        <w:gridCol w:w="8896"/>
       </w:tblGrid>
       <w:tr>
         <w:trPr>
@@ -13409,7 +13409,7 @@
       </w:tblPr>
       <w:tblGrid>
         <w:gridCol w:w="1555"/>
-        <w:gridCol w:w="8901"/>
+        <w:gridCol w:w="8896"/>
       </w:tblGrid>
       <w:tr>
         <w:trPr>
@@ -13775,7 +13775,7 @@
       </w:tblPr>
       <w:tblGrid>
         <w:gridCol w:w="1555"/>
-        <w:gridCol w:w="8901"/>
+        <w:gridCol w:w="8896"/>
       </w:tblGrid>
       <w:tr>
         <w:trPr>
@@ -14151,7 +14151,7 @@
       </w:tblPr>
       <w:tblGrid>
         <w:gridCol w:w="1555"/>
-        <w:gridCol w:w="8901"/>
+        <w:gridCol w:w="8896"/>
       </w:tblGrid>
       <w:tr>
         <w:trPr>
@@ -14527,7 +14527,7 @@
       </w:tblPr>
       <w:tblGrid>
         <w:gridCol w:w="1555"/>
-        <w:gridCol w:w="8901"/>
+        <w:gridCol w:w="8896"/>
       </w:tblGrid>
       <w:tr>
         <w:trPr>
@@ -14940,7 +14940,7 @@
       </w:tblPr>
       <w:tblGrid>
         <w:gridCol w:w="1555"/>
-        <w:gridCol w:w="8901"/>
+        <w:gridCol w:w="8896"/>
       </w:tblGrid>
       <w:tr>
         <w:trPr>
@@ -15410,7 +15410,7 @@
       </w:tblPr>
       <w:tblGrid>
         <w:gridCol w:w="1555"/>
-        <w:gridCol w:w="8901"/>
+        <w:gridCol w:w="8896"/>
       </w:tblGrid>
       <w:tr>
         <w:trPr>
@@ -15946,7 +15946,7 @@
       </w:tblPr>
       <w:tblGrid>
         <w:gridCol w:w="1555"/>
-        <w:gridCol w:w="8901"/>
+        <w:gridCol w:w="8896"/>
       </w:tblGrid>
       <w:tr>
         <w:trPr>
@@ -16351,7 +16351,7 @@
       </w:tblPr>
       <w:tblGrid>
         <w:gridCol w:w="1555"/>
-        <w:gridCol w:w="8901"/>
+        <w:gridCol w:w="8896"/>
       </w:tblGrid>
       <w:tr>
         <w:trPr>
@@ -16701,7 +16701,7 @@
       </w:tblPr>
       <w:tblGrid>
         <w:gridCol w:w="1555"/>
-        <w:gridCol w:w="8901"/>
+        <w:gridCol w:w="8896"/>
       </w:tblGrid>
       <w:tr>
         <w:trPr>
@@ -17023,7 +17023,7 @@
       </w:tblPr>
       <w:tblGrid>
         <w:gridCol w:w="1555"/>
-        <w:gridCol w:w="8901"/>
+        <w:gridCol w:w="8896"/>
       </w:tblGrid>
       <w:tr>
         <w:trPr>
@@ -17474,7 +17474,7 @@
       </w:tblPr>
       <w:tblGrid>
         <w:gridCol w:w="1555"/>
-        <w:gridCol w:w="8901"/>
+        <w:gridCol w:w="8896"/>
       </w:tblGrid>
       <w:tr>
         <w:trPr>
@@ -17900,7 +17900,7 @@
       </w:tblPr>
       <w:tblGrid>
         <w:gridCol w:w="1555"/>
-        <w:gridCol w:w="8901"/>
+        <w:gridCol w:w="8896"/>
       </w:tblGrid>
       <w:tr>
         <w:trPr>
@@ -18156,7 +18156,7 @@
       </w:tblPr>
       <w:tblGrid>
         <w:gridCol w:w="1555"/>
-        <w:gridCol w:w="8901"/>
+        <w:gridCol w:w="8896"/>
       </w:tblGrid>
       <w:tr>
         <w:trPr>
@@ -18481,7 +18481,7 @@
       </w:tblPr>
       <w:tblGrid>
         <w:gridCol w:w="1555"/>
-        <w:gridCol w:w="8901"/>
+        <w:gridCol w:w="8896"/>
       </w:tblGrid>
       <w:tr>
         <w:trPr>
@@ -18891,7 +18891,7 @@
       </w:tblPr>
       <w:tblGrid>
         <w:gridCol w:w="1555"/>
-        <w:gridCol w:w="8901"/>
+        <w:gridCol w:w="8896"/>
       </w:tblGrid>
       <w:tr>
         <w:trPr>
@@ -19950,7 +19950,7 @@
       </w:tblPr>
       <w:tblGrid>
         <w:gridCol w:w="1555"/>
-        <w:gridCol w:w="8901"/>
+        <w:gridCol w:w="8896"/>
       </w:tblGrid>
       <w:tr>
         <w:trPr>
@@ -20300,7 +20300,7 @@
       </w:tblPr>
       <w:tblGrid>
         <w:gridCol w:w="1555"/>
-        <w:gridCol w:w="8901"/>
+        <w:gridCol w:w="8896"/>
       </w:tblGrid>
       <w:tr>
         <w:trPr>
@@ -20688,7 +20688,7 @@
       </w:tblPr>
       <w:tblGrid>
         <w:gridCol w:w="1555"/>
-        <w:gridCol w:w="8901"/>
+        <w:gridCol w:w="8896"/>
       </w:tblGrid>
       <w:tr>
         <w:trPr>
@@ -21622,7 +21622,7 @@
           <w:rPr>
             <w:noProof/>
           </w:rPr>
-          <w:t>21</w:t>
+          <w:t>20</w:t>
         </w:r>
         <w:r>
           <w:rPr>
@@ -24120,7 +24120,7 @@
 </file>
 
 <file path=customXml/itemProps1.xml><?xml version="1.0" encoding="utf-8"?>
-<ds:datastoreItem xmlns:ds="http://schemas.openxmlformats.org/officeDocument/2006/customXml" ds:itemID="{8E4E014D-7F96-4081-BF21-58413AC52E56}">
+<ds:datastoreItem xmlns:ds="http://schemas.openxmlformats.org/officeDocument/2006/customXml" ds:itemID="{BEFEF110-EC5B-4253-BFF3-8CF83A43882E}">
   <ds:schemaRefs>
     <ds:schemaRef ds:uri="http://schemas.openxmlformats.org/officeDocument/2006/bibliography"/>
   </ds:schemaRefs>

</xml_diff>

<commit_message>
report def updated Requisition Users
</commit_message>
<xml_diff>
--- a/Docs/Prometic Report List.docx
+++ b/Docs/Prometic Report List.docx
@@ -57,8 +57,10 @@
           <w:sz w:val="18"/>
           <w:szCs w:val="18"/>
         </w:rPr>
-        <w:t>6</w:t>
-      </w:r>
+        <w:t>7.1</w:t>
+      </w:r>
+      <w:bookmarkStart w:id="0" w:name="_GoBack"/>
+      <w:bookmarkEnd w:id="0"/>
     </w:p>
     <w:tbl>
       <w:tblPr>
@@ -945,6 +947,103 @@
                 <w:sz w:val="18"/>
               </w:rPr>
               <w:t xml:space="preserve"> April 2016</w:t>
+            </w:r>
+          </w:p>
+        </w:tc>
+      </w:tr>
+      <w:tr>
+        <w:tc>
+          <w:tcPr>
+            <w:tcW w:w="993" w:type="dxa"/>
+          </w:tcPr>
+          <w:p>
+            <w:pPr>
+              <w:rPr>
+                <w:rFonts w:ascii="Verdana" w:hAnsi="Verdana"/>
+                <w:sz w:val="18"/>
+              </w:rPr>
+            </w:pPr>
+            <w:r>
+              <w:rPr>
+                <w:rFonts w:ascii="Verdana" w:hAnsi="Verdana"/>
+                <w:sz w:val="18"/>
+              </w:rPr>
+              <w:t>0.7.1</w:t>
+            </w:r>
+          </w:p>
+        </w:tc>
+        <w:tc>
+          <w:tcPr>
+            <w:tcW w:w="5806" w:type="dxa"/>
+          </w:tcPr>
+          <w:p>
+            <w:pPr>
+              <w:rPr>
+                <w:rFonts w:ascii="Verdana" w:hAnsi="Verdana"/>
+                <w:sz w:val="14"/>
+              </w:rPr>
+            </w:pPr>
+            <w:r>
+              <w:rPr>
+                <w:rFonts w:ascii="Verdana" w:hAnsi="Verdana"/>
+                <w:sz w:val="14"/>
+              </w:rPr>
+              <w:t>Amended report</w:t>
+            </w:r>
+          </w:p>
+          <w:p>
+            <w:pPr>
+              <w:pStyle w:val="ListParagraph"/>
+              <w:numPr>
+                <w:ilvl w:val="0"/>
+                <w:numId w:val="8"/>
+              </w:numPr>
+              <w:rPr>
+                <w:rFonts w:ascii="Verdana" w:hAnsi="Verdana"/>
+                <w:sz w:val="14"/>
+              </w:rPr>
+            </w:pPr>
+            <w:r>
+              <w:rPr>
+                <w:rFonts w:ascii="Verdana" w:hAnsi="Verdana"/>
+                <w:sz w:val="14"/>
+              </w:rPr>
+              <w:t>Requisition Users – added co. name, product class, currency &amp; amended colours</w:t>
+            </w:r>
+          </w:p>
+        </w:tc>
+        <w:tc>
+          <w:tcPr>
+            <w:tcW w:w="2552" w:type="dxa"/>
+          </w:tcPr>
+          <w:p>
+            <w:pPr>
+              <w:rPr>
+                <w:rFonts w:ascii="Verdana" w:hAnsi="Verdana"/>
+                <w:sz w:val="18"/>
+              </w:rPr>
+            </w:pPr>
+            <w:r>
+              <w:rPr>
+                <w:rFonts w:ascii="Verdana" w:hAnsi="Verdana"/>
+                <w:sz w:val="18"/>
+              </w:rPr>
+              <w:t>20</w:t>
+            </w:r>
+            <w:r>
+              <w:rPr>
+                <w:rFonts w:ascii="Verdana" w:hAnsi="Verdana"/>
+                <w:sz w:val="18"/>
+                <w:vertAlign w:val="superscript"/>
+              </w:rPr>
+              <w:t>th</w:t>
+            </w:r>
+            <w:r>
+              <w:rPr>
+                <w:rFonts w:ascii="Verdana" w:hAnsi="Verdana"/>
+                <w:sz w:val="18"/>
+              </w:rPr>
+              <w:t xml:space="preserve"> April</w:t>
             </w:r>
           </w:p>
         </w:tc>
@@ -5303,22 +5402,22 @@
       <w:pPr>
         <w:pStyle w:val="Heading1"/>
       </w:pPr>
-      <w:bookmarkStart w:id="0" w:name="_Toc448826853"/>
+      <w:bookmarkStart w:id="1" w:name="_Toc448826853"/>
       <w:r>
         <w:lastRenderedPageBreak/>
         <w:t>Folder – System Reports</w:t>
       </w:r>
-      <w:bookmarkEnd w:id="0"/>
+      <w:bookmarkEnd w:id="1"/>
     </w:p>
     <w:p>
       <w:pPr>
         <w:pStyle w:val="Heading2"/>
       </w:pPr>
-      <w:bookmarkStart w:id="1" w:name="_Toc448826854"/>
+      <w:bookmarkStart w:id="2" w:name="_Toc448826854"/>
       <w:r>
         <w:t>Batch Profitability</w:t>
       </w:r>
-      <w:bookmarkEnd w:id="1"/>
+      <w:bookmarkEnd w:id="2"/>
     </w:p>
     <w:tbl>
       <w:tblPr>
@@ -5329,7 +5428,7 @@
       </w:tblPr>
       <w:tblGrid>
         <w:gridCol w:w="1555"/>
-        <w:gridCol w:w="8896"/>
+        <w:gridCol w:w="8901"/>
       </w:tblGrid>
       <w:tr>
         <w:trPr>
@@ -5754,12 +5853,12 @@
       <w:pPr>
         <w:pStyle w:val="Heading2"/>
       </w:pPr>
-      <w:bookmarkStart w:id="2" w:name="_Toc448826855"/>
+      <w:bookmarkStart w:id="3" w:name="_Toc448826855"/>
       <w:r>
         <w:lastRenderedPageBreak/>
         <w:t>Currency Rates</w:t>
       </w:r>
-      <w:bookmarkEnd w:id="2"/>
+      <w:bookmarkEnd w:id="3"/>
     </w:p>
     <w:tbl>
       <w:tblPr>
@@ -5770,7 +5869,7 @@
       </w:tblPr>
       <w:tblGrid>
         <w:gridCol w:w="1555"/>
-        <w:gridCol w:w="8896"/>
+        <w:gridCol w:w="8901"/>
       </w:tblGrid>
       <w:tr>
         <w:trPr>
@@ -6133,12 +6232,12 @@
       <w:pPr>
         <w:pStyle w:val="Heading2"/>
       </w:pPr>
-      <w:bookmarkStart w:id="3" w:name="_Toc448826856"/>
+      <w:bookmarkStart w:id="4" w:name="_Toc448826856"/>
       <w:r>
         <w:lastRenderedPageBreak/>
         <w:t>Job Lot Breakdown</w:t>
       </w:r>
-      <w:bookmarkEnd w:id="3"/>
+      <w:bookmarkEnd w:id="4"/>
     </w:p>
     <w:tbl>
       <w:tblPr>
@@ -6149,7 +6248,7 @@
       </w:tblPr>
       <w:tblGrid>
         <w:gridCol w:w="1555"/>
-        <w:gridCol w:w="8896"/>
+        <w:gridCol w:w="8901"/>
       </w:tblGrid>
       <w:tr>
         <w:trPr>
@@ -6533,22 +6632,22 @@
       <w:pPr>
         <w:pStyle w:val="Heading1"/>
       </w:pPr>
-      <w:bookmarkStart w:id="4" w:name="_Toc448826857"/>
+      <w:bookmarkStart w:id="5" w:name="_Toc448826857"/>
       <w:r>
         <w:lastRenderedPageBreak/>
         <w:t>Folder – System Accounts Payable</w:t>
       </w:r>
-      <w:bookmarkEnd w:id="4"/>
+      <w:bookmarkEnd w:id="5"/>
     </w:p>
     <w:p>
       <w:pPr>
         <w:pStyle w:val="Heading2"/>
       </w:pPr>
-      <w:bookmarkStart w:id="5" w:name="_Toc448826858"/>
+      <w:bookmarkStart w:id="6" w:name="_Toc448826858"/>
       <w:r>
         <w:t>AP Aged Analysis Alt</w:t>
       </w:r>
-      <w:bookmarkEnd w:id="5"/>
+      <w:bookmarkEnd w:id="6"/>
     </w:p>
     <w:tbl>
       <w:tblPr>
@@ -6559,7 +6658,7 @@
       </w:tblPr>
       <w:tblGrid>
         <w:gridCol w:w="1555"/>
-        <w:gridCol w:w="8896"/>
+        <w:gridCol w:w="8901"/>
       </w:tblGrid>
       <w:tr>
         <w:trPr>
@@ -6903,12 +7002,12 @@
       <w:pPr>
         <w:pStyle w:val="Heading2"/>
       </w:pPr>
-      <w:bookmarkStart w:id="6" w:name="_Toc448826859"/>
+      <w:bookmarkStart w:id="7" w:name="_Toc448826859"/>
       <w:r>
         <w:lastRenderedPageBreak/>
         <w:t>AP Unpaid Assets</w:t>
       </w:r>
-      <w:bookmarkEnd w:id="6"/>
+      <w:bookmarkEnd w:id="7"/>
     </w:p>
     <w:tbl>
       <w:tblPr>
@@ -6919,7 +7018,7 @@
       </w:tblPr>
       <w:tblGrid>
         <w:gridCol w:w="1555"/>
-        <w:gridCol w:w="8896"/>
+        <w:gridCol w:w="8901"/>
       </w:tblGrid>
       <w:tr>
         <w:trPr>
@@ -7283,12 +7382,12 @@
       <w:pPr>
         <w:pStyle w:val="Heading2"/>
       </w:pPr>
-      <w:bookmarkStart w:id="7" w:name="_Toc448826860"/>
+      <w:bookmarkStart w:id="8" w:name="_Toc448826860"/>
       <w:r>
         <w:lastRenderedPageBreak/>
         <w:t>Payment Run</w:t>
       </w:r>
-      <w:bookmarkEnd w:id="7"/>
+      <w:bookmarkEnd w:id="8"/>
     </w:p>
     <w:tbl>
       <w:tblPr>
@@ -7299,7 +7398,7 @@
       </w:tblPr>
       <w:tblGrid>
         <w:gridCol w:w="1555"/>
-        <w:gridCol w:w="8896"/>
+        <w:gridCol w:w="8901"/>
       </w:tblGrid>
       <w:tr>
         <w:trPr>
@@ -7636,22 +7735,22 @@
       <w:pPr>
         <w:pStyle w:val="Heading1"/>
       </w:pPr>
-      <w:bookmarkStart w:id="8" w:name="_Toc448826861"/>
+      <w:bookmarkStart w:id="9" w:name="_Toc448826861"/>
       <w:r>
         <w:lastRenderedPageBreak/>
         <w:t>Folder – System Assets</w:t>
       </w:r>
-      <w:bookmarkEnd w:id="8"/>
+      <w:bookmarkEnd w:id="9"/>
     </w:p>
     <w:p>
       <w:pPr>
         <w:pStyle w:val="Heading2"/>
       </w:pPr>
-      <w:bookmarkStart w:id="9" w:name="_Toc448826862"/>
+      <w:bookmarkStart w:id="10" w:name="_Toc448826862"/>
       <w:r>
         <w:t>Fixed Asset List Live</w:t>
       </w:r>
-      <w:bookmarkEnd w:id="9"/>
+      <w:bookmarkEnd w:id="10"/>
     </w:p>
     <w:tbl>
       <w:tblPr>
@@ -7662,7 +7761,7 @@
       </w:tblPr>
       <w:tblGrid>
         <w:gridCol w:w="1555"/>
-        <w:gridCol w:w="8896"/>
+        <w:gridCol w:w="8901"/>
       </w:tblGrid>
       <w:tr>
         <w:trPr>
@@ -7999,22 +8098,22 @@
       <w:pPr>
         <w:pStyle w:val="Heading1"/>
       </w:pPr>
-      <w:bookmarkStart w:id="10" w:name="_Toc448826863"/>
+      <w:bookmarkStart w:id="11" w:name="_Toc448826863"/>
       <w:r>
         <w:lastRenderedPageBreak/>
         <w:t>Folder – System General Ledger</w:t>
       </w:r>
-      <w:bookmarkEnd w:id="10"/>
+      <w:bookmarkEnd w:id="11"/>
     </w:p>
     <w:p>
       <w:pPr>
         <w:pStyle w:val="Heading2"/>
       </w:pPr>
-      <w:bookmarkStart w:id="11" w:name="_Toc448826864"/>
+      <w:bookmarkStart w:id="12" w:name="_Toc448826864"/>
       <w:r>
         <w:t>Closing Interco Balances</w:t>
       </w:r>
-      <w:bookmarkEnd w:id="11"/>
+      <w:bookmarkEnd w:id="12"/>
     </w:p>
     <w:tbl>
       <w:tblPr>
@@ -8025,7 +8124,7 @@
       </w:tblPr>
       <w:tblGrid>
         <w:gridCol w:w="1555"/>
-        <w:gridCol w:w="8896"/>
+        <w:gridCol w:w="8901"/>
       </w:tblGrid>
       <w:tr>
         <w:trPr>
@@ -8387,12 +8486,12 @@
       <w:pPr>
         <w:pStyle w:val="Heading2"/>
       </w:pPr>
-      <w:bookmarkStart w:id="12" w:name="_Toc448826865"/>
+      <w:bookmarkStart w:id="13" w:name="_Toc448826865"/>
       <w:r>
         <w:lastRenderedPageBreak/>
         <w:t>Gen Ledger Control Panel</w:t>
       </w:r>
-      <w:bookmarkEnd w:id="12"/>
+      <w:bookmarkEnd w:id="13"/>
     </w:p>
     <w:tbl>
       <w:tblPr>
@@ -8403,7 +8502,7 @@
       </w:tblPr>
       <w:tblGrid>
         <w:gridCol w:w="1555"/>
-        <w:gridCol w:w="8896"/>
+        <w:gridCol w:w="8901"/>
       </w:tblGrid>
       <w:tr>
         <w:trPr>
@@ -8629,12 +8728,12 @@
       <w:pPr>
         <w:pStyle w:val="Heading2"/>
       </w:pPr>
-      <w:bookmarkStart w:id="13" w:name="_Toc448826866"/>
+      <w:bookmarkStart w:id="14" w:name="_Toc448826866"/>
       <w:r>
         <w:lastRenderedPageBreak/>
         <w:t>GRN Unpaid assets</w:t>
       </w:r>
-      <w:bookmarkEnd w:id="13"/>
+      <w:bookmarkEnd w:id="14"/>
     </w:p>
     <w:tbl>
       <w:tblPr>
@@ -8645,7 +8744,7 @@
       </w:tblPr>
       <w:tblGrid>
         <w:gridCol w:w="1555"/>
-        <w:gridCol w:w="8896"/>
+        <w:gridCol w:w="8901"/>
       </w:tblGrid>
       <w:tr>
         <w:trPr>
@@ -8997,22 +9096,22 @@
       <w:pPr>
         <w:pStyle w:val="Heading1"/>
       </w:pPr>
-      <w:bookmarkStart w:id="14" w:name="_Toc448826867"/>
+      <w:bookmarkStart w:id="15" w:name="_Toc448826867"/>
       <w:r>
         <w:lastRenderedPageBreak/>
         <w:t>Folder – System Inventory</w:t>
       </w:r>
-      <w:bookmarkEnd w:id="14"/>
+      <w:bookmarkEnd w:id="15"/>
     </w:p>
     <w:p>
       <w:pPr>
         <w:pStyle w:val="Heading2"/>
       </w:pPr>
-      <w:bookmarkStart w:id="15" w:name="_Toc448826868"/>
+      <w:bookmarkStart w:id="16" w:name="_Toc448826868"/>
       <w:r>
         <w:t>Lot Retesting</w:t>
       </w:r>
-      <w:bookmarkEnd w:id="15"/>
+      <w:bookmarkEnd w:id="16"/>
     </w:p>
     <w:tbl>
       <w:tblPr>
@@ -9023,7 +9122,7 @@
       </w:tblPr>
       <w:tblGrid>
         <w:gridCol w:w="1555"/>
-        <w:gridCol w:w="8896"/>
+        <w:gridCol w:w="8901"/>
       </w:tblGrid>
       <w:tr>
         <w:trPr>
@@ -9401,12 +9500,12 @@
       <w:pPr>
         <w:pStyle w:val="Heading2"/>
       </w:pPr>
-      <w:bookmarkStart w:id="16" w:name="_Toc448826869"/>
+      <w:bookmarkStart w:id="17" w:name="_Toc448826869"/>
       <w:r>
         <w:lastRenderedPageBreak/>
         <w:t>Stock Levels</w:t>
       </w:r>
-      <w:bookmarkEnd w:id="16"/>
+      <w:bookmarkEnd w:id="17"/>
     </w:p>
     <w:tbl>
       <w:tblPr>
@@ -9417,7 +9516,7 @@
       </w:tblPr>
       <w:tblGrid>
         <w:gridCol w:w="1555"/>
-        <w:gridCol w:w="8896"/>
+        <w:gridCol w:w="8901"/>
       </w:tblGrid>
       <w:tr>
         <w:trPr>
@@ -9765,12 +9864,12 @@
       <w:pPr>
         <w:pStyle w:val="Heading2"/>
       </w:pPr>
-      <w:bookmarkStart w:id="17" w:name="_Toc448826870"/>
+      <w:bookmarkStart w:id="18" w:name="_Toc448826870"/>
       <w:r>
         <w:lastRenderedPageBreak/>
         <w:t>Inventory Inspection Times</w:t>
       </w:r>
-      <w:bookmarkEnd w:id="17"/>
+      <w:bookmarkEnd w:id="18"/>
     </w:p>
     <w:tbl>
       <w:tblPr>
@@ -9781,7 +9880,7 @@
       </w:tblPr>
       <w:tblGrid>
         <w:gridCol w:w="1555"/>
-        <w:gridCol w:w="8896"/>
+        <w:gridCol w:w="8901"/>
       </w:tblGrid>
       <w:tr>
         <w:trPr>
@@ -10177,12 +10276,12 @@
       <w:pPr>
         <w:pStyle w:val="Heading1"/>
       </w:pPr>
-      <w:bookmarkStart w:id="18" w:name="_Toc448826871"/>
+      <w:bookmarkStart w:id="19" w:name="_Toc448826871"/>
       <w:r>
         <w:lastRenderedPageBreak/>
         <w:t>Folder – System Management Accounts</w:t>
       </w:r>
-      <w:bookmarkEnd w:id="18"/>
+      <w:bookmarkEnd w:id="19"/>
     </w:p>
     <w:p>
       <w:pPr>
@@ -10204,22 +10303,22 @@
       <w:pPr>
         <w:pStyle w:val="Heading1"/>
       </w:pPr>
-      <w:bookmarkStart w:id="19" w:name="_Toc448826872"/>
+      <w:bookmarkStart w:id="20" w:name="_Toc448826872"/>
       <w:r>
         <w:lastRenderedPageBreak/>
         <w:t>Folder – System Purchase Orders</w:t>
       </w:r>
-      <w:bookmarkEnd w:id="19"/>
+      <w:bookmarkEnd w:id="20"/>
     </w:p>
     <w:p>
       <w:pPr>
         <w:pStyle w:val="Heading2"/>
       </w:pPr>
-      <w:bookmarkStart w:id="20" w:name="_Toc448826873"/>
+      <w:bookmarkStart w:id="21" w:name="_Toc448826873"/>
       <w:r>
         <w:t>Purchase Order Changes</w:t>
       </w:r>
-      <w:bookmarkEnd w:id="20"/>
+      <w:bookmarkEnd w:id="21"/>
     </w:p>
     <w:tbl>
       <w:tblPr>
@@ -10230,7 +10329,7 @@
       </w:tblPr>
       <w:tblGrid>
         <w:gridCol w:w="1555"/>
-        <w:gridCol w:w="8896"/>
+        <w:gridCol w:w="8901"/>
       </w:tblGrid>
       <w:tr>
         <w:trPr>
@@ -10714,12 +10813,12 @@
       <w:pPr>
         <w:pStyle w:val="Heading2"/>
       </w:pPr>
-      <w:bookmarkStart w:id="21" w:name="_Toc448826874"/>
+      <w:bookmarkStart w:id="22" w:name="_Toc448826874"/>
       <w:r>
         <w:lastRenderedPageBreak/>
         <w:t>Open Purchase Orders</w:t>
       </w:r>
-      <w:bookmarkEnd w:id="21"/>
+      <w:bookmarkEnd w:id="22"/>
     </w:p>
     <w:tbl>
       <w:tblPr>
@@ -11085,8 +11184,6 @@
       <w:r>
         <w:br w:type="page"/>
       </w:r>
-      <w:bookmarkStart w:id="22" w:name="_GoBack"/>
-      <w:bookmarkEnd w:id="22"/>
     </w:p>
     <w:p>
       <w:pPr>
@@ -11108,7 +11205,7 @@
       </w:tblPr>
       <w:tblGrid>
         <w:gridCol w:w="1555"/>
-        <w:gridCol w:w="8896"/>
+        <w:gridCol w:w="8901"/>
       </w:tblGrid>
       <w:tr>
         <w:trPr>
@@ -11859,7 +11956,7 @@
       </w:tblPr>
       <w:tblGrid>
         <w:gridCol w:w="1555"/>
-        <w:gridCol w:w="8896"/>
+        <w:gridCol w:w="8901"/>
       </w:tblGrid>
       <w:tr>
         <w:trPr>
@@ -12121,10 +12218,10 @@
           <w:lang w:eastAsia="en-GB"/>
         </w:rPr>
         <w:drawing>
-          <wp:inline distT="0" distB="0" distL="0" distR="0" wp14:anchorId="3F115DAA" wp14:editId="18430E5E">
-            <wp:extent cx="6645910" cy="2547620"/>
-            <wp:effectExtent l="19050" t="19050" r="21590" b="24130"/>
-            <wp:docPr id="38" name="Picture 38"/>
+          <wp:inline distT="0" distB="0" distL="0" distR="0" wp14:anchorId="4C5D2F2C" wp14:editId="771EDA5E">
+            <wp:extent cx="6645910" cy="2070735"/>
+            <wp:effectExtent l="19050" t="19050" r="21590" b="24765"/>
+            <wp:docPr id="5" name="Picture 5"/>
             <wp:cNvGraphicFramePr>
               <a:graphicFrameLocks xmlns:a="http://schemas.openxmlformats.org/drawingml/2006/main" noChangeAspect="1"/>
             </wp:cNvGraphicFramePr>
@@ -12144,7 +12241,7 @@
                   <pic:spPr>
                     <a:xfrm>
                       <a:off x="0" y="0"/>
-                      <a:ext cx="6645910" cy="2547620"/>
+                      <a:ext cx="6645910" cy="2070735"/>
                     </a:xfrm>
                     <a:prstGeom prst="rect">
                       <a:avLst/>
@@ -12197,7 +12294,7 @@
       </w:tblPr>
       <w:tblGrid>
         <w:gridCol w:w="1555"/>
-        <w:gridCol w:w="8896"/>
+        <w:gridCol w:w="8901"/>
       </w:tblGrid>
       <w:tr>
         <w:trPr>
@@ -12608,7 +12705,7 @@
       </w:tblPr>
       <w:tblGrid>
         <w:gridCol w:w="1555"/>
-        <w:gridCol w:w="8896"/>
+        <w:gridCol w:w="8901"/>
       </w:tblGrid>
       <w:tr>
         <w:trPr>
@@ -13015,7 +13112,7 @@
       </w:tblPr>
       <w:tblGrid>
         <w:gridCol w:w="1555"/>
-        <w:gridCol w:w="8896"/>
+        <w:gridCol w:w="8901"/>
       </w:tblGrid>
       <w:tr>
         <w:trPr>
@@ -13409,7 +13506,7 @@
       </w:tblPr>
       <w:tblGrid>
         <w:gridCol w:w="1555"/>
-        <w:gridCol w:w="8896"/>
+        <w:gridCol w:w="8901"/>
       </w:tblGrid>
       <w:tr>
         <w:trPr>
@@ -13775,7 +13872,7 @@
       </w:tblPr>
       <w:tblGrid>
         <w:gridCol w:w="1555"/>
-        <w:gridCol w:w="8896"/>
+        <w:gridCol w:w="8901"/>
       </w:tblGrid>
       <w:tr>
         <w:trPr>
@@ -14151,7 +14248,7 @@
       </w:tblPr>
       <w:tblGrid>
         <w:gridCol w:w="1555"/>
-        <w:gridCol w:w="8896"/>
+        <w:gridCol w:w="8901"/>
       </w:tblGrid>
       <w:tr>
         <w:trPr>
@@ -14527,7 +14624,7 @@
       </w:tblPr>
       <w:tblGrid>
         <w:gridCol w:w="1555"/>
-        <w:gridCol w:w="8896"/>
+        <w:gridCol w:w="8901"/>
       </w:tblGrid>
       <w:tr>
         <w:trPr>
@@ -14940,7 +15037,7 @@
       </w:tblPr>
       <w:tblGrid>
         <w:gridCol w:w="1555"/>
-        <w:gridCol w:w="8896"/>
+        <w:gridCol w:w="8901"/>
       </w:tblGrid>
       <w:tr>
         <w:trPr>
@@ -15410,7 +15507,7 @@
       </w:tblPr>
       <w:tblGrid>
         <w:gridCol w:w="1555"/>
-        <w:gridCol w:w="8896"/>
+        <w:gridCol w:w="8901"/>
       </w:tblGrid>
       <w:tr>
         <w:trPr>
@@ -15946,7 +16043,7 @@
       </w:tblPr>
       <w:tblGrid>
         <w:gridCol w:w="1555"/>
-        <w:gridCol w:w="8896"/>
+        <w:gridCol w:w="8901"/>
       </w:tblGrid>
       <w:tr>
         <w:trPr>
@@ -16351,7 +16448,7 @@
       </w:tblPr>
       <w:tblGrid>
         <w:gridCol w:w="1555"/>
-        <w:gridCol w:w="8896"/>
+        <w:gridCol w:w="8901"/>
       </w:tblGrid>
       <w:tr>
         <w:trPr>
@@ -16701,7 +16798,7 @@
       </w:tblPr>
       <w:tblGrid>
         <w:gridCol w:w="1555"/>
-        <w:gridCol w:w="8896"/>
+        <w:gridCol w:w="8901"/>
       </w:tblGrid>
       <w:tr>
         <w:trPr>
@@ -17023,7 +17120,7 @@
       </w:tblPr>
       <w:tblGrid>
         <w:gridCol w:w="1555"/>
-        <w:gridCol w:w="8896"/>
+        <w:gridCol w:w="8901"/>
       </w:tblGrid>
       <w:tr>
         <w:trPr>
@@ -17474,7 +17571,7 @@
       </w:tblPr>
       <w:tblGrid>
         <w:gridCol w:w="1555"/>
-        <w:gridCol w:w="8896"/>
+        <w:gridCol w:w="8901"/>
       </w:tblGrid>
       <w:tr>
         <w:trPr>
@@ -17900,7 +17997,7 @@
       </w:tblPr>
       <w:tblGrid>
         <w:gridCol w:w="1555"/>
-        <w:gridCol w:w="8896"/>
+        <w:gridCol w:w="8901"/>
       </w:tblGrid>
       <w:tr>
         <w:trPr>
@@ -18156,7 +18253,7 @@
       </w:tblPr>
       <w:tblGrid>
         <w:gridCol w:w="1555"/>
-        <w:gridCol w:w="8896"/>
+        <w:gridCol w:w="8901"/>
       </w:tblGrid>
       <w:tr>
         <w:trPr>
@@ -18481,7 +18578,7 @@
       </w:tblPr>
       <w:tblGrid>
         <w:gridCol w:w="1555"/>
-        <w:gridCol w:w="8896"/>
+        <w:gridCol w:w="8901"/>
       </w:tblGrid>
       <w:tr>
         <w:trPr>
@@ -18891,7 +18988,7 @@
       </w:tblPr>
       <w:tblGrid>
         <w:gridCol w:w="1555"/>
-        <w:gridCol w:w="8896"/>
+        <w:gridCol w:w="8901"/>
       </w:tblGrid>
       <w:tr>
         <w:trPr>
@@ -19950,7 +20047,7 @@
       </w:tblPr>
       <w:tblGrid>
         <w:gridCol w:w="1555"/>
-        <w:gridCol w:w="8896"/>
+        <w:gridCol w:w="8901"/>
       </w:tblGrid>
       <w:tr>
         <w:trPr>
@@ -20300,7 +20397,7 @@
       </w:tblPr>
       <w:tblGrid>
         <w:gridCol w:w="1555"/>
-        <w:gridCol w:w="8896"/>
+        <w:gridCol w:w="8901"/>
       </w:tblGrid>
       <w:tr>
         <w:trPr>
@@ -20688,7 +20785,7 @@
       </w:tblPr>
       <w:tblGrid>
         <w:gridCol w:w="1555"/>
-        <w:gridCol w:w="8896"/>
+        <w:gridCol w:w="8901"/>
       </w:tblGrid>
       <w:tr>
         <w:trPr>
@@ -21622,7 +21719,7 @@
           <w:rPr>
             <w:noProof/>
           </w:rPr>
-          <w:t>20</w:t>
+          <w:t>4</w:t>
         </w:r>
         <w:r>
           <w:rPr>
@@ -21859,7 +21956,7 @@
   <w:abstractNum w:abstractNumId="0" w15:restartNumberingAfterBreak="0">
     <w:nsid w:val="013503CD"/>
     <w:multiLevelType w:val="hybridMultilevel"/>
-    <w:tmpl w:val="8D1617F0"/>
+    <w:tmpl w:val="11040D84"/>
     <w:lvl w:ilvl="0" w:tplc="08090001">
       <w:start w:val="1"/>
       <w:numFmt w:val="bullet"/>
@@ -24120,7 +24217,7 @@
 </file>
 
 <file path=customXml/itemProps1.xml><?xml version="1.0" encoding="utf-8"?>
-<ds:datastoreItem xmlns:ds="http://schemas.openxmlformats.org/officeDocument/2006/customXml" ds:itemID="{BEFEF110-EC5B-4253-BFF3-8CF83A43882E}">
+<ds:datastoreItem xmlns:ds="http://schemas.openxmlformats.org/officeDocument/2006/customXml" ds:itemID="{BC0710B5-0A48-4303-B2E0-6B94A676C962}">
   <ds:schemaRefs>
     <ds:schemaRef ds:uri="http://schemas.openxmlformats.org/officeDocument/2006/bibliography"/>
   </ds:schemaRefs>

</xml_diff>